<commit_message>
9/25 good fucking bye
</commit_message>
<xml_diff>
--- a/Homeworks/PS2/MedjoS_PS2.docx
+++ b/Homeworks/PS2/MedjoS_PS2.docx
@@ -822,12 +822,12 @@
           <wp:inline distB="114300" distT="114300" distL="114300" distR="114300">
             <wp:extent cx="4548188" cy="3578782"/>
             <wp:effectExtent b="0" l="0" r="0" t="0"/>
-            <wp:docPr id="4" name="image2.png"/>
+            <wp:docPr id="5" name="image5.png"/>
             <a:graphic>
               <a:graphicData uri="http://schemas.openxmlformats.org/drawingml/2006/picture">
                 <pic:pic>
                   <pic:nvPicPr>
-                    <pic:cNvPr id="0" name="image2.png"/>
+                    <pic:cNvPr id="0" name="image5.png"/>
                     <pic:cNvPicPr preferRelativeResize="0"/>
                   </pic:nvPicPr>
                   <pic:blipFill>
@@ -1099,12 +1099,12 @@
           <wp:inline distB="114300" distT="114300" distL="114300" distR="114300">
             <wp:extent cx="4750100" cy="3731578"/>
             <wp:effectExtent b="0" l="0" r="0" t="0"/>
-            <wp:docPr id="1" name="image4.png"/>
+            <wp:docPr id="1" name="image3.png"/>
             <a:graphic>
               <a:graphicData uri="http://schemas.openxmlformats.org/drawingml/2006/picture">
                 <pic:pic>
                   <pic:nvPicPr>
-                    <pic:cNvPr id="0" name="image4.png"/>
+                    <pic:cNvPr id="0" name="image3.png"/>
                     <pic:cNvPicPr preferRelativeResize="0"/>
                   </pic:nvPicPr>
                   <pic:blipFill>
@@ -1149,12 +1149,12 @@
           <wp:inline distB="114300" distT="114300" distL="114300" distR="114300">
             <wp:extent cx="4536727" cy="3567113"/>
             <wp:effectExtent b="0" l="0" r="0" t="0"/>
-            <wp:docPr id="3" name="image3.png"/>
+            <wp:docPr id="4" name="image2.png"/>
             <a:graphic>
               <a:graphicData uri="http://schemas.openxmlformats.org/drawingml/2006/picture">
                 <pic:pic>
                   <pic:nvPicPr>
-                    <pic:cNvPr id="0" name="image3.png"/>
+                    <pic:cNvPr id="0" name="image2.png"/>
                     <pic:cNvPicPr preferRelativeResize="0"/>
                   </pic:nvPicPr>
                   <pic:blipFill>
@@ -2304,9 +2304,62 @@
     <w:p>
       <w:pPr>
         <w:widowControl w:val="0"/>
+        <w:rPr>
+          <w:rFonts w:ascii="Avenir" w:cs="Avenir" w:eastAsia="Avenir" w:hAnsi="Avenir"/>
+          <w:color w:val="0070c0"/>
+        </w:rPr>
+      </w:pPr>
+      <w:r>
+        <w:rPr>
+          <w:rFonts w:ascii="Avenir" w:cs="Avenir" w:eastAsia="Avenir" w:hAnsi="Avenir"/>
+          <w:color w:val="0070c0"/>
+          <w:rtl w:val="0"/>
+        </w:rPr>
+        <w:t xml:space="preserve">Excel Correlation test:</w:t>
+      </w:r>
+    </w:p>
+    <w:p>
+      <w:pPr>
+        <w:widowControl w:val="0"/>
         <w:ind w:left="360" w:hanging="360"/>
         <w:rPr>
           <w:rFonts w:ascii="Avenir" w:cs="Avenir" w:eastAsia="Avenir" w:hAnsi="Avenir"/>
+          <w:color w:val="0070c0"/>
+        </w:rPr>
+      </w:pPr>
+      <w:r>
+        <w:rPr>
+          <w:rFonts w:ascii="Avenir" w:cs="Avenir" w:eastAsia="Avenir" w:hAnsi="Avenir"/>
+          <w:color w:val="0070c0"/>
+          <w:rtl w:val="0"/>
+        </w:rPr>
+        <w:t xml:space="preserve">r=0.913785915</w:t>
+      </w:r>
+    </w:p>
+    <w:p>
+      <w:pPr>
+        <w:widowControl w:val="0"/>
+        <w:ind w:left="360" w:hanging="360"/>
+        <w:rPr>
+          <w:rFonts w:ascii="Avenir" w:cs="Avenir" w:eastAsia="Avenir" w:hAnsi="Avenir"/>
+          <w:color w:val="0070c0"/>
+        </w:rPr>
+      </w:pPr>
+      <w:r>
+        <w:rPr>
+          <w:rFonts w:ascii="Avenir" w:cs="Avenir" w:eastAsia="Avenir" w:hAnsi="Avenir"/>
+          <w:color w:val="0070c0"/>
+          <w:rtl w:val="0"/>
+        </w:rPr>
+        <w:t xml:space="preserve">p=0.007548453408 &lt;0.05 Significant and positive correlation.</w:t>
+      </w:r>
+    </w:p>
+    <w:p>
+      <w:pPr>
+        <w:widowControl w:val="0"/>
+        <w:ind w:left="360" w:hanging="360"/>
+        <w:rPr>
+          <w:rFonts w:ascii="Avenir" w:cs="Avenir" w:eastAsia="Avenir" w:hAnsi="Avenir"/>
         </w:rPr>
       </w:pPr>
       <w:r>
@@ -2370,6 +2423,97 @@
     </w:p>
     <w:p>
       <w:pPr>
+        <w:spacing w:after="200" w:before="120" w:lineRule="auto"/>
+        <w:rPr>
+          <w:rFonts w:ascii="Avenir" w:cs="Avenir" w:eastAsia="Avenir" w:hAnsi="Avenir"/>
+        </w:rPr>
+      </w:pPr>
+      <w:r>
+        <w:rPr>
+          <w:rtl w:val="0"/>
+        </w:rPr>
+      </w:r>
+    </w:p>
+    <w:p>
+      <w:pPr>
+        <w:spacing w:after="200" w:before="120" w:lineRule="auto"/>
+        <w:rPr>
+          <w:rFonts w:ascii="Avenir" w:cs="Avenir" w:eastAsia="Avenir" w:hAnsi="Avenir"/>
+        </w:rPr>
+      </w:pPr>
+      <w:r>
+        <w:rPr>
+          <w:rtl w:val="0"/>
+        </w:rPr>
+      </w:r>
+    </w:p>
+    <w:p>
+      <w:pPr>
+        <w:spacing w:after="200" w:before="120" w:lineRule="auto"/>
+        <w:rPr>
+          <w:rFonts w:ascii="Avenir" w:cs="Avenir" w:eastAsia="Avenir" w:hAnsi="Avenir"/>
+        </w:rPr>
+      </w:pPr>
+      <w:r>
+        <w:rPr>
+          <w:rtl w:val="0"/>
+        </w:rPr>
+      </w:r>
+    </w:p>
+    <w:p>
+      <w:pPr>
+        <w:spacing w:after="200" w:before="120" w:lineRule="auto"/>
+        <w:rPr>
+          <w:rFonts w:ascii="Avenir" w:cs="Avenir" w:eastAsia="Avenir" w:hAnsi="Avenir"/>
+        </w:rPr>
+      </w:pPr>
+      <w:r>
+        <w:rPr>
+          <w:rtl w:val="0"/>
+        </w:rPr>
+      </w:r>
+    </w:p>
+    <w:p>
+      <w:pPr>
+        <w:spacing w:after="200" w:before="120" w:lineRule="auto"/>
+        <w:rPr>
+          <w:rFonts w:ascii="Avenir" w:cs="Avenir" w:eastAsia="Avenir" w:hAnsi="Avenir"/>
+        </w:rPr>
+      </w:pPr>
+      <w:r>
+        <w:rPr>
+          <w:rtl w:val="0"/>
+        </w:rPr>
+      </w:r>
+    </w:p>
+    <w:p>
+      <w:pPr>
+        <w:spacing w:after="200" w:before="120" w:lineRule="auto"/>
+        <w:rPr>
+          <w:rFonts w:ascii="Avenir" w:cs="Avenir" w:eastAsia="Avenir" w:hAnsi="Avenir"/>
+        </w:rPr>
+      </w:pPr>
+      <w:r>
+        <w:rPr>
+          <w:rtl w:val="0"/>
+        </w:rPr>
+      </w:r>
+    </w:p>
+    <w:p>
+      <w:pPr>
+        <w:spacing w:after="200" w:before="120" w:lineRule="auto"/>
+        <w:rPr>
+          <w:rFonts w:ascii="Avenir" w:cs="Avenir" w:eastAsia="Avenir" w:hAnsi="Avenir"/>
+        </w:rPr>
+      </w:pPr>
+      <w:r>
+        <w:rPr>
+          <w:rtl w:val="0"/>
+        </w:rPr>
+      </w:r>
+    </w:p>
+    <w:p>
+      <w:pPr>
         <w:spacing w:before="120" w:lineRule="auto"/>
         <w:rPr>
           <w:rFonts w:ascii="Avenir" w:cs="Avenir" w:eastAsia="Avenir" w:hAnsi="Avenir"/>
@@ -2391,6 +2535,44 @@
           <w:color w:val="0000ff"/>
         </w:rPr>
       </w:pPr>
+      <w:r>
+        <w:rPr>
+          <w:rFonts w:ascii="Avenir" w:cs="Avenir" w:eastAsia="Avenir" w:hAnsi="Avenir"/>
+          <w:color w:val="0000ff"/>
+        </w:rPr>
+        <w:drawing>
+          <wp:inline distB="114300" distT="114300" distL="114300" distR="114300">
+            <wp:extent cx="4148138" cy="2984798"/>
+            <wp:effectExtent b="0" l="0" r="0" t="0"/>
+            <wp:docPr id="3" name="image4.png"/>
+            <a:graphic>
+              <a:graphicData uri="http://schemas.openxmlformats.org/drawingml/2006/picture">
+                <pic:pic>
+                  <pic:nvPicPr>
+                    <pic:cNvPr id="0" name="image4.png"/>
+                    <pic:cNvPicPr preferRelativeResize="0"/>
+                  </pic:nvPicPr>
+                  <pic:blipFill>
+                    <a:blip r:embed="rId13"/>
+                    <a:srcRect b="0" l="0" r="0" t="0"/>
+                    <a:stretch>
+                      <a:fillRect/>
+                    </a:stretch>
+                  </pic:blipFill>
+                  <pic:spPr>
+                    <a:xfrm>
+                      <a:off x="0" y="0"/>
+                      <a:ext cx="4148138" cy="2984798"/>
+                    </a:xfrm>
+                    <a:prstGeom prst="rect"/>
+                    <a:ln/>
+                  </pic:spPr>
+                </pic:pic>
+              </a:graphicData>
+            </a:graphic>
+          </wp:inline>
+        </w:drawing>
+      </w:r>
       <w:r>
         <w:rPr>
           <w:rtl w:val="0"/>
@@ -2418,27 +2600,16 @@
         <w:ind w:left="720" w:firstLine="0"/>
         <w:rPr>
           <w:rFonts w:ascii="Avenir" w:cs="Avenir" w:eastAsia="Avenir" w:hAnsi="Avenir"/>
-        </w:rPr>
-      </w:pPr>
-      <w:r>
-        <w:rPr>
-          <w:rtl w:val="0"/>
-        </w:rPr>
-      </w:r>
-    </w:p>
-    <w:p>
-      <w:pPr>
-        <w:spacing w:before="120" w:lineRule="auto"/>
-        <w:rPr>
-          <w:rFonts w:ascii="Avenir" w:cs="Avenir" w:eastAsia="Avenir" w:hAnsi="Avenir"/>
-        </w:rPr>
-      </w:pPr>
-      <w:r>
-        <w:rPr>
-          <w:rFonts w:ascii="Avenir" w:cs="Avenir" w:eastAsia="Avenir" w:hAnsi="Avenir"/>
-          <w:rtl w:val="0"/>
-        </w:rPr>
-        <w:t xml:space="preserve">(c) (1 pt) Are there any outliers, points with high leverage, or high influence?  If so, which points?</w:t>
+          <w:color w:val="0070c0"/>
+        </w:rPr>
+      </w:pPr>
+      <w:r>
+        <w:rPr>
+          <w:rFonts w:ascii="Avenir" w:cs="Avenir" w:eastAsia="Avenir" w:hAnsi="Avenir"/>
+          <w:color w:val="0070c0"/>
+          <w:rtl w:val="0"/>
+        </w:rPr>
+        <w:t xml:space="preserve">After shapiro tests, Biomass was not normally distributed but Number of Species is. We should log transform Biomass data.</w:t>
       </w:r>
     </w:p>
     <w:p>
@@ -2467,13 +2638,84 @@
           <w:rFonts w:ascii="Avenir" w:cs="Avenir" w:eastAsia="Avenir" w:hAnsi="Avenir"/>
           <w:rtl w:val="0"/>
         </w:rPr>
-        <w:t xml:space="preserve">(d) (2 pts) Write a statement for the Results section of this paper that describes whether species richness is related to biomass of stream invertebrates.</w:t>
+        <w:t xml:space="preserve">(c) (1 pt) Are there any outliers, points with high leverage, or high influence?  If so, which points?</w:t>
       </w:r>
     </w:p>
     <w:p>
       <w:pPr>
         <w:spacing w:before="120" w:lineRule="auto"/>
         <w:ind w:left="720" w:firstLine="0"/>
+        <w:rPr>
+          <w:rFonts w:ascii="Avenir" w:cs="Avenir" w:eastAsia="Avenir" w:hAnsi="Avenir"/>
+          <w:color w:val="0070c0"/>
+        </w:rPr>
+      </w:pPr>
+      <w:r>
+        <w:rPr>
+          <w:rFonts w:ascii="Avenir" w:cs="Avenir" w:eastAsia="Avenir" w:hAnsi="Avenir"/>
+          <w:color w:val="0070c0"/>
+          <w:rtl w:val="0"/>
+        </w:rPr>
+        <w:t xml:space="preserve">Yes bonferonni test p-value=3.3009e-05 and p = 0.0016175 both &lt;0.05. Showing strong evidence of a high influence/leverage on point 33.</w:t>
+      </w:r>
+    </w:p>
+    <w:p>
+      <w:pPr>
+        <w:spacing w:before="120" w:lineRule="auto"/>
+        <w:ind w:left="0" w:firstLine="0"/>
+        <w:rPr>
+          <w:rFonts w:ascii="Avenir" w:cs="Avenir" w:eastAsia="Avenir" w:hAnsi="Avenir"/>
+        </w:rPr>
+      </w:pPr>
+      <w:r>
+        <w:rPr>
+          <w:rFonts w:ascii="Avenir" w:cs="Avenir" w:eastAsia="Avenir" w:hAnsi="Avenir"/>
+          <w:color w:val="0070c0"/>
+          <w:rtl w:val="0"/>
+        </w:rPr>
+        <w:t xml:space="preserve">Looking at the graph we may also inquire about points 14, 42. Their biomasses are way high. </w:t>
+      </w:r>
+      <w:r>
+        <w:rPr>
+          <w:rtl w:val="0"/>
+        </w:rPr>
+      </w:r>
+    </w:p>
+    <w:p>
+      <w:pPr>
+        <w:spacing w:before="120" w:lineRule="auto"/>
+        <w:rPr>
+          <w:rFonts w:ascii="Avenir" w:cs="Avenir" w:eastAsia="Avenir" w:hAnsi="Avenir"/>
+        </w:rPr>
+      </w:pPr>
+      <w:r>
+        <w:rPr>
+          <w:rFonts w:ascii="Avenir" w:cs="Avenir" w:eastAsia="Avenir" w:hAnsi="Avenir"/>
+          <w:rtl w:val="0"/>
+        </w:rPr>
+        <w:t xml:space="preserve">(d) (2 pts) Write a statement for the Results section of this paper that describes whether species richness is related to biomass of stream invertebrates.</w:t>
+      </w:r>
+    </w:p>
+    <w:p>
+      <w:pPr>
+        <w:spacing w:before="120" w:lineRule="auto"/>
+        <w:rPr>
+          <w:rFonts w:ascii="Avenir" w:cs="Avenir" w:eastAsia="Avenir" w:hAnsi="Avenir"/>
+          <w:color w:val="0070c0"/>
+        </w:rPr>
+      </w:pPr>
+      <w:r>
+        <w:rPr>
+          <w:rFonts w:ascii="Avenir" w:cs="Avenir" w:eastAsia="Avenir" w:hAnsi="Avenir"/>
+          <w:color w:val="0070c0"/>
+          <w:rtl w:val="0"/>
+        </w:rPr>
+        <w:t xml:space="preserve">Our analysis shows a significant positive relationship between Biomass and Species abundance in invertebrates recorded at 49 streams, suggesting that environments with higher species richness will yield larger groups of invertebrates.</w:t>
+      </w:r>
+    </w:p>
+    <w:p>
+      <w:pPr>
+        <w:spacing w:before="120" w:lineRule="auto"/>
         <w:rPr>
           <w:rFonts w:ascii="Avenir" w:cs="Avenir" w:eastAsia="Avenir" w:hAnsi="Avenir"/>
         </w:rPr>
@@ -2603,23 +2845,45 @@
       </w:pPr>
       <w:r>
         <w:rPr>
-          <w:rtl w:val="0"/>
-        </w:rPr>
-      </w:r>
-    </w:p>
-    <w:p>
-      <w:pPr>
-        <w:spacing w:before="120" w:lineRule="auto"/>
-        <w:rPr>
-          <w:rFonts w:ascii="Avenir" w:cs="Avenir" w:eastAsia="Avenir" w:hAnsi="Avenir"/>
-        </w:rPr>
-      </w:pPr>
-      <w:r>
-        <w:rPr>
-          <w:rFonts w:ascii="Avenir" w:cs="Avenir" w:eastAsia="Avenir" w:hAnsi="Avenir"/>
-          <w:rtl w:val="0"/>
-        </w:rPr>
-        <w:t xml:space="preserve">(b) (1 pt) Do the data appear to meet the assumptions of simple linear regression?  Provide appropriate diagnostics.  Is any transformation of either variable needed?</w:t>
+          <w:rFonts w:ascii="Avenir" w:cs="Avenir" w:eastAsia="Avenir" w:hAnsi="Avenir"/>
+        </w:rPr>
+        <w:drawing>
+          <wp:inline distB="114300" distT="114300" distL="114300" distR="114300">
+            <wp:extent cx="5943600" cy="4267200"/>
+            <wp:effectExtent b="0" l="0" r="0" t="0"/>
+            <wp:docPr id="6" name="image6.png"/>
+            <a:graphic>
+              <a:graphicData uri="http://schemas.openxmlformats.org/drawingml/2006/picture">
+                <pic:pic>
+                  <pic:nvPicPr>
+                    <pic:cNvPr id="0" name="image6.png"/>
+                    <pic:cNvPicPr preferRelativeResize="0"/>
+                  </pic:nvPicPr>
+                  <pic:blipFill>
+                    <a:blip r:embed="rId14"/>
+                    <a:srcRect b="0" l="0" r="0" t="0"/>
+                    <a:stretch>
+                      <a:fillRect/>
+                    </a:stretch>
+                  </pic:blipFill>
+                  <pic:spPr>
+                    <a:xfrm>
+                      <a:off x="0" y="0"/>
+                      <a:ext cx="5943600" cy="4267200"/>
+                    </a:xfrm>
+                    <a:prstGeom prst="rect"/>
+                    <a:ln/>
+                  </pic:spPr>
+                </pic:pic>
+              </a:graphicData>
+            </a:graphic>
+          </wp:inline>
+        </w:drawing>
+      </w:r>
+      <w:r>
+        <w:rPr>
+          <w:rtl w:val="0"/>
+        </w:rPr>
       </w:r>
     </w:p>
     <w:p>
@@ -2628,70 +2892,16 @@
         <w:ind w:left="720" w:firstLine="0"/>
         <w:rPr>
           <w:rFonts w:ascii="Avenir" w:cs="Avenir" w:eastAsia="Avenir" w:hAnsi="Avenir"/>
-        </w:rPr>
-      </w:pPr>
-      <w:r>
-        <w:rPr>
-          <w:rtl w:val="0"/>
-        </w:rPr>
-      </w:r>
-    </w:p>
-    <w:p>
-      <w:pPr>
-        <w:spacing w:before="120" w:lineRule="auto"/>
-        <w:rPr>
-          <w:rFonts w:ascii="Avenir" w:cs="Avenir" w:eastAsia="Avenir" w:hAnsi="Avenir"/>
-        </w:rPr>
-      </w:pPr>
-      <w:r>
-        <w:rPr>
-          <w:rFonts w:ascii="Avenir" w:cs="Avenir" w:eastAsia="Avenir" w:hAnsi="Avenir"/>
-          <w:rtl w:val="0"/>
-        </w:rPr>
-        <w:t xml:space="preserve">(c) (1 pt) Are there any outliers, points with high leverage, or high influence?  If so, which points?</w:t>
-      </w:r>
-    </w:p>
-    <w:p>
-      <w:pPr>
-        <w:spacing w:before="120" w:lineRule="auto"/>
-        <w:rPr>
-          <w:rFonts w:ascii="Avenir" w:cs="Avenir" w:eastAsia="Avenir" w:hAnsi="Avenir"/>
-        </w:rPr>
-      </w:pPr>
-      <w:r>
-        <w:rPr>
-          <w:rtl w:val="0"/>
-        </w:rPr>
-      </w:r>
-    </w:p>
-    <w:p>
-      <w:pPr>
-        <w:spacing w:before="120" w:lineRule="auto"/>
-        <w:rPr>
-          <w:rFonts w:ascii="Avenir" w:cs="Avenir" w:eastAsia="Avenir" w:hAnsi="Avenir"/>
-        </w:rPr>
-      </w:pPr>
-      <w:r>
-        <w:rPr>
-          <w:rFonts w:ascii="Avenir" w:cs="Avenir" w:eastAsia="Avenir" w:hAnsi="Avenir"/>
-          <w:rtl w:val="0"/>
-        </w:rPr>
-        <w:t xml:space="preserve">(d) (1 pt) Which is more appropriate for the research question, regression or correlation? Why?</w:t>
-      </w:r>
-    </w:p>
-    <w:p>
-      <w:pPr>
-        <w:spacing w:before="120" w:lineRule="auto"/>
-        <w:rPr>
-          <w:rFonts w:ascii="Avenir" w:cs="Avenir" w:eastAsia="Avenir" w:hAnsi="Avenir"/>
-        </w:rPr>
-      </w:pPr>
-      <w:r>
-        <w:rPr>
-          <w:rFonts w:ascii="Avenir" w:cs="Avenir" w:eastAsia="Avenir" w:hAnsi="Avenir"/>
-          <w:rtl w:val="0"/>
-        </w:rPr>
-        <w:t xml:space="preserve">(e) (1 pt) Is algal height a good predictor of algal surface area in this study species? Provide statistics to justify your answer.</w:t>
+          <w:color w:val="0070c0"/>
+        </w:rPr>
+      </w:pPr>
+      <w:r>
+        <w:rPr>
+          <w:rFonts w:ascii="Avenir" w:cs="Avenir" w:eastAsia="Avenir" w:hAnsi="Avenir"/>
+          <w:color w:val="0070c0"/>
+          <w:rtl w:val="0"/>
+        </w:rPr>
+        <w:t xml:space="preserve">The shaded area around the fitted line shows the 95% confidence interval</w:t>
       </w:r>
     </w:p>
     <w:p>
@@ -2700,6 +2910,213 @@
         <w:ind w:left="720" w:firstLine="0"/>
         <w:rPr>
           <w:rFonts w:ascii="Avenir" w:cs="Avenir" w:eastAsia="Avenir" w:hAnsi="Avenir"/>
+          <w:color w:val="0070c0"/>
+        </w:rPr>
+      </w:pPr>
+      <w:r>
+        <w:rPr>
+          <w:rtl w:val="0"/>
+        </w:rPr>
+      </w:r>
+    </w:p>
+    <w:p>
+      <w:pPr>
+        <w:spacing w:before="120" w:lineRule="auto"/>
+        <w:rPr>
+          <w:rFonts w:ascii="Avenir" w:cs="Avenir" w:eastAsia="Avenir" w:hAnsi="Avenir"/>
+        </w:rPr>
+      </w:pPr>
+      <w:r>
+        <w:rPr>
+          <w:rFonts w:ascii="Avenir" w:cs="Avenir" w:eastAsia="Avenir" w:hAnsi="Avenir"/>
+          <w:rtl w:val="0"/>
+        </w:rPr>
+        <w:t xml:space="preserve">(b) (1 pt) Do the data appear to meet the assumptions of simple linear regression?  Provide appropriate diagnostics.  Is any transformation of either variable needed?</w:t>
+      </w:r>
+    </w:p>
+    <w:p>
+      <w:pPr>
+        <w:spacing w:before="120" w:lineRule="auto"/>
+        <w:ind w:left="720" w:firstLine="0"/>
+        <w:rPr>
+          <w:rFonts w:ascii="Avenir" w:cs="Avenir" w:eastAsia="Avenir" w:hAnsi="Avenir"/>
+          <w:color w:val="0070c0"/>
+        </w:rPr>
+      </w:pPr>
+      <w:r>
+        <w:rPr>
+          <w:rFonts w:ascii="Avenir" w:cs="Avenir" w:eastAsia="Avenir" w:hAnsi="Avenir"/>
+          <w:color w:val="0070c0"/>
+          <w:rtl w:val="0"/>
+        </w:rPr>
+        <w:t xml:space="preserve">No, most of the data is outside of the CI and there are some visible outliers. It’s also not linear, normally distributed. We can log transform the data or omit outliers to arrange the data.</w:t>
+      </w:r>
+    </w:p>
+    <w:p>
+      <w:pPr>
+        <w:spacing w:before="120" w:lineRule="auto"/>
+        <w:rPr>
+          <w:rFonts w:ascii="Avenir" w:cs="Avenir" w:eastAsia="Avenir" w:hAnsi="Avenir"/>
+        </w:rPr>
+      </w:pPr>
+      <w:r>
+        <w:rPr>
+          <w:rFonts w:ascii="Avenir" w:cs="Avenir" w:eastAsia="Avenir" w:hAnsi="Avenir"/>
+          <w:rtl w:val="0"/>
+        </w:rPr>
+        <w:t xml:space="preserve">(c) (1 pt) Are there any outliers, points with high leverage, or high influence?  If so, which points?</w:t>
+      </w:r>
+    </w:p>
+    <w:p>
+      <w:pPr>
+        <w:spacing w:before="120" w:lineRule="auto"/>
+        <w:rPr>
+          <w:rFonts w:ascii="Avenir" w:cs="Avenir" w:eastAsia="Avenir" w:hAnsi="Avenir"/>
+          <w:color w:val="0070c0"/>
+        </w:rPr>
+      </w:pPr>
+      <w:r>
+        <w:rPr>
+          <w:rFonts w:ascii="Avenir" w:cs="Avenir" w:eastAsia="Avenir" w:hAnsi="Avenir"/>
+          <w:color w:val="0070c0"/>
+          <w:rtl w:val="0"/>
+        </w:rPr>
+        <w:t xml:space="preserve">Yes, point 12 according to the bonferoni test. (and 44 after removing that and running another test)</w:t>
+      </w:r>
+    </w:p>
+    <w:p>
+      <w:pPr>
+        <w:spacing w:before="120" w:lineRule="auto"/>
+        <w:rPr>
+          <w:rFonts w:ascii="Avenir" w:cs="Avenir" w:eastAsia="Avenir" w:hAnsi="Avenir"/>
+        </w:rPr>
+      </w:pPr>
+      <w:r>
+        <w:rPr>
+          <w:rtl w:val="0"/>
+        </w:rPr>
+      </w:r>
+    </w:p>
+    <w:p>
+      <w:pPr>
+        <w:spacing w:before="120" w:lineRule="auto"/>
+        <w:rPr>
+          <w:rFonts w:ascii="Avenir" w:cs="Avenir" w:eastAsia="Avenir" w:hAnsi="Avenir"/>
+        </w:rPr>
+      </w:pPr>
+      <w:r>
+        <w:rPr>
+          <w:rFonts w:ascii="Avenir" w:cs="Avenir" w:eastAsia="Avenir" w:hAnsi="Avenir"/>
+          <w:rtl w:val="0"/>
+        </w:rPr>
+        <w:t xml:space="preserve">(d) (1 pt) Which is more appropriate for the research question, regression or correlation? Why?</w:t>
+      </w:r>
+    </w:p>
+    <w:p>
+      <w:pPr>
+        <w:spacing w:before="120" w:lineRule="auto"/>
+        <w:rPr>
+          <w:rFonts w:ascii="Avenir" w:cs="Avenir" w:eastAsia="Avenir" w:hAnsi="Avenir"/>
+          <w:color w:val="0070c0"/>
+        </w:rPr>
+      </w:pPr>
+      <w:r>
+        <w:rPr>
+          <w:rFonts w:ascii="Avenir" w:cs="Avenir" w:eastAsia="Avenir" w:hAnsi="Avenir"/>
+          <w:color w:val="0070c0"/>
+          <w:rtl w:val="0"/>
+        </w:rPr>
+        <w:t xml:space="preserve">Regression because correlation does not mean causation. We want to know if algae height causes/predicts surface area. In the lecture, it says we are looking at how efficient x(height) is at predicting y(surface).</w:t>
+      </w:r>
+    </w:p>
+    <w:p>
+      <w:pPr>
+        <w:spacing w:before="120" w:lineRule="auto"/>
+        <w:rPr>
+          <w:rFonts w:ascii="Avenir" w:cs="Avenir" w:eastAsia="Avenir" w:hAnsi="Avenir"/>
+        </w:rPr>
+      </w:pPr>
+      <w:r>
+        <w:rPr>
+          <w:rtl w:val="0"/>
+        </w:rPr>
+      </w:r>
+    </w:p>
+    <w:p>
+      <w:pPr>
+        <w:spacing w:before="120" w:lineRule="auto"/>
+        <w:rPr>
+          <w:rFonts w:ascii="Avenir" w:cs="Avenir" w:eastAsia="Avenir" w:hAnsi="Avenir"/>
+        </w:rPr>
+      </w:pPr>
+      <w:r>
+        <w:rPr>
+          <w:rFonts w:ascii="Avenir" w:cs="Avenir" w:eastAsia="Avenir" w:hAnsi="Avenir"/>
+          <w:rtl w:val="0"/>
+        </w:rPr>
+        <w:t xml:space="preserve">(e) (1 pt) Is algal height a good predictor of algal surface area in this study species? Provide statistics to justify your answer.</w:t>
+      </w:r>
+    </w:p>
+    <w:p>
+      <w:pPr>
+        <w:spacing w:before="120" w:lineRule="auto"/>
+        <w:ind w:left="720" w:firstLine="0"/>
+        <w:rPr>
+          <w:rFonts w:ascii="Avenir" w:cs="Avenir" w:eastAsia="Avenir" w:hAnsi="Avenir"/>
+          <w:color w:val="0070c0"/>
+        </w:rPr>
+      </w:pPr>
+      <w:r>
+        <w:rPr>
+          <w:rFonts w:ascii="Avenir" w:cs="Avenir" w:eastAsia="Avenir" w:hAnsi="Avenir"/>
+          <w:color w:val="0070c0"/>
+          <w:rtl w:val="0"/>
+        </w:rPr>
+        <w:t xml:space="preserve">I removed the outlier and got the same plot and a new outlier in my results. </w:t>
+      </w:r>
+    </w:p>
+    <w:p>
+      <w:pPr>
+        <w:spacing w:before="120" w:lineRule="auto"/>
+        <w:ind w:left="720" w:firstLine="0"/>
+        <w:rPr>
+          <w:rFonts w:ascii="Avenir" w:cs="Avenir" w:eastAsia="Avenir" w:hAnsi="Avenir"/>
+          <w:color w:val="0070c0"/>
+        </w:rPr>
+      </w:pPr>
+      <w:r>
+        <w:rPr>
+          <w:rFonts w:ascii="Avenir" w:cs="Avenir" w:eastAsia="Avenir" w:hAnsi="Avenir"/>
+          <w:color w:val="0070c0"/>
+          <w:rtl w:val="0"/>
+        </w:rPr>
+        <w:t xml:space="preserve">When looking at residuals before and after removing my first outlier the results were often negative and far out of bounds. the p-values shown in the summaries were both &lt;0.5 showing a significant influence of the outlier. </w:t>
+      </w:r>
+    </w:p>
+    <w:p>
+      <w:pPr>
+        <w:spacing w:before="120" w:lineRule="auto"/>
+        <w:ind w:left="720" w:firstLine="0"/>
+        <w:rPr>
+          <w:rFonts w:ascii="Avenir" w:cs="Avenir" w:eastAsia="Avenir" w:hAnsi="Avenir"/>
+          <w:color w:val="0070c0"/>
+        </w:rPr>
+      </w:pPr>
+      <w:r>
+        <w:rPr>
+          <w:rFonts w:ascii="Avenir" w:cs="Avenir" w:eastAsia="Avenir" w:hAnsi="Avenir"/>
+          <w:color w:val="0070c0"/>
+          <w:rtl w:val="0"/>
+        </w:rPr>
+        <w:t xml:space="preserve">Our confidence intervals for the raw data were lower = -105.29 and upper = 693.27. If our outliers are within the confidence interval limits how can they be outliers? This is all shows that the data collected from this study cannot show a linear relationship between algae height and surface area</w:t>
+      </w:r>
+    </w:p>
+    <w:p>
+      <w:pPr>
+        <w:spacing w:before="120" w:lineRule="auto"/>
+        <w:ind w:left="720" w:firstLine="0"/>
+        <w:rPr>
+          <w:rFonts w:ascii="Avenir" w:cs="Avenir" w:eastAsia="Avenir" w:hAnsi="Avenir"/>
           <w:color w:val="0000ff"/>
         </w:rPr>
       </w:pPr>
@@ -2739,9 +3156,24 @@
         <w:t xml:space="preserve"> the time it takes to measure surface area, would you do that rather than measure surface area?  Explain why or why not.</w:t>
       </w:r>
     </w:p>
+    <w:p>
+      <w:pPr>
+        <w:spacing w:before="120" w:lineRule="auto"/>
+        <w:rPr>
+          <w:rFonts w:ascii="Avenir" w:cs="Avenir" w:eastAsia="Avenir" w:hAnsi="Avenir"/>
+        </w:rPr>
+      </w:pPr>
+      <w:r>
+        <w:rPr>
+          <w:rFonts w:ascii="Avenir" w:cs="Avenir" w:eastAsia="Avenir" w:hAnsi="Avenir"/>
+          <w:rtl w:val="0"/>
+        </w:rPr>
+        <w:t xml:space="preserve">Unfortunately height is not a good predictor here. If it could be measured fas</w:t>
+      </w:r>
+    </w:p>
     <w:sectPr>
-      <w:headerReference r:id="rId13" w:type="default"/>
-      <w:footerReference r:id="rId14" w:type="default"/>
+      <w:headerReference r:id="rId15" w:type="default"/>
+      <w:footerReference r:id="rId16" w:type="default"/>
       <w:pgSz w:h="15840" w:w="12240" w:orient="portrait"/>
       <w:pgMar w:bottom="1440" w:top="1440" w:left="1440" w:right="1440" w:header="720" w:footer="720"/>
       <w:pgNumType w:start="1"/>
@@ -2808,7 +3240,7 @@
 
 <file path=word/commentsExtended.xml><?xml version="1.0" encoding="utf-8"?>
 <w15:commentsEx xmlns:mc="http://schemas.openxmlformats.org/markup-compatibility/2006" xmlns:o="urn:schemas-microsoft-com:office:office" xmlns:r="http://schemas.openxmlformats.org/officeDocument/2006/relationships" xmlns:m="http://schemas.openxmlformats.org/officeDocument/2006/math" xmlns:v="urn:schemas-microsoft-com:vml" xmlns:wp="http://schemas.openxmlformats.org/drawingml/2006/wordprocessingDrawing" xmlns:w10="urn:schemas-microsoft-com:office:word" xmlns:w="http://schemas.openxmlformats.org/wordprocessingml/2006/main" xmlns:wne="http://schemas.microsoft.com/office/word/2006/wordml" xmlns:sl="http://schemas.openxmlformats.org/schemaLibrary/2006/main" xmlns:a="http://schemas.openxmlformats.org/drawingml/2006/main" xmlns:pic="http://schemas.openxmlformats.org/drawingml/2006/picture" xmlns:c="http://schemas.openxmlformats.org/drawingml/2006/chart" xmlns:lc="http://schemas.openxmlformats.org/drawingml/2006/lockedCanvas" xmlns:dgm="http://schemas.openxmlformats.org/drawingml/2006/diagram" xmlns:wps="http://schemas.microsoft.com/office/word/2010/wordprocessingShape" xmlns:wpg="http://schemas.microsoft.com/office/word/2010/wordprocessingGroup" xmlns:w14="http://schemas.microsoft.com/office/word/2010/wordml" xmlns:w15="http://schemas.microsoft.com/office/word/2012/wordml" xmlns:w16="http://schemas.microsoft.com/office/word/2018/wordml" xmlns:w16cex="http://schemas.microsoft.com/office/word/2018/wordml/cex" xmlns:w16cid="http://schemas.microsoft.com/office/word/2016/wordml/cid" xmlns="http://schemas.microsoft.com/office/tasks/2019/documenttasks" xmlns:cr="http://schemas.microsoft.com/office/comments/2020/reactions">
-  <w15:commentEx w15:paraId="0000006F" w15:done="0"/>
+  <w15:commentEx w15:paraId="00000085" w15:done="0"/>
 </w15:commentsEx>
 </file>
 
@@ -3521,7 +3953,7 @@
 
 <file path=customXML/item1.xml><?xml version="1.0" encoding="utf-8"?>
 <go:gDocsCustomXmlDataStorage xmlns:go="http://customooxmlschemas.google.com/" xmlns:r="http://schemas.openxmlformats.org/officeDocument/2006/relationships" uri="GoogleDocsCustomDataVersion2">
-  <go:docsCustomData xmlns:go="http://customooxmlschemas.google.com/" roundtripDataSignature="AMtx7mifVpxmOcF1juSgTvhWKsN0cqpyVg==">CgMxLjAaJwoBMBIiCiAIBCocCgtBQUFCVnV1dFZuRRAIGgtBQUFCVnV1dFZuRSL+AQoLQUFBQlZ1dXRWbkUSzgEKC0FBQUJWdXV0Vm5FEgtBQUFCVnV1dFZuRRoeCgl0ZXh0L2h0bWwSEWxvZyB0cmFucyBiaW9tYXNzIh8KCnRleHQvcGxhaW4SEWxvZyB0cmFucyBiaW9tYXNzKhsiFTEwOTEwOTMwMTYxMDU1OTk5ODIyOCgAOAAwiu/G3KIyOIrvxtyiMkoTCgp0ZXh0L3BsYWluEgVvbG9neVoMNTJuNmQxejMwMm9lcgIgAHgAmgEGCAAQABgAqgETEhFsb2cgdHJhbnMgYmlvbWFzcxiK78bcojIgiu/G3KIyQhBraXgucDhqZ2l2Z2dtaGFyOAByITFYazk0dVotOWEzaXp0SU5FR1ZNUXpJZTdSUkdOb0NFZw==</go:docsCustomData>
+  <go:docsCustomData xmlns:go="http://customooxmlschemas.google.com/" roundtripDataSignature="AMtx7miAfQyfbJkMh0xcsBEripvL3FvQ+g==">CgMxLjAaJwoBMBIiCiAIBCocCgtBQUFCVnV1dFZuRRAIGgtBQUFCVnV1dFZuRSKGAgoLQUFBQlZ1dXRWbkUS1AEKC0FBQUJWdXV0Vm5FEgtBQUFCVnV1dFZuRRoeCgl0ZXh0L2h0bWwSEWxvZyB0cmFucyBiaW9tYXNzIh8KCnRleHQvcGxhaW4SEWxvZyB0cmFucyBiaW9tYXNzKhsiFTEwOTEwOTMwMTYxMDU1OTk5ODIyOCgAOAAwiu/G3KIyOIrvxtyiMkoTCgp0ZXh0L3BsYWluEgVvbG9neVoMNTJuNmQxejMwMm9lcgIgAHgAmgEGCAAQABgAqgETEhFsb2cgdHJhbnMgYmlvbWFzc7ABALgBABiK78bcojIgiu/G3KIyMABCEGtpeC5wOGpnaXZnZ21oYXI4AHIhMVhrOTR1Wi05YTNpenRJTkVHVk1RekllN1JSR05vQ0Vn</go:docsCustomData>
 </go:gDocsCustomXmlDataStorage>
 </file>
 

</xml_diff>